<commit_message>
added more content to API chapter
</commit_message>
<xml_diff>
--- a/Thesis/MUSE API Details.docx
+++ b/Thesis/MUSE API Details.docx
@@ -4793,10 +4793,10 @@
             <v:path o:extrusionok="f" gradientshapeok="t" o:connecttype="rect"/>
             <o:lock v:ext="edit" aspectratio="t"/>
           </v:shapetype>
-          <v:shape id="_x0000_i1026" type="#_x0000_t75" style="width:408pt;height:210.75pt" o:ole="">
+          <v:shape id="_x0000_i1025" type="#_x0000_t75" style="width:408pt;height:210.75pt" o:ole="">
             <v:imagedata r:id="rId23" o:title=""/>
           </v:shape>
-          <o:OLEObject Type="Embed" ProgID="Visio.Drawing.11" ShapeID="_x0000_i1026" DrawAspect="Content" ObjectID="_1302317809" r:id="rId24"/>
+          <o:OLEObject Type="Embed" ProgID="Visio.Drawing.11" ShapeID="_x0000_i1025" DrawAspect="Content" ObjectID="_1302321130" r:id="rId24"/>
         </w:object>
       </w:r>
     </w:p>
@@ -6860,10 +6860,10 @@
       </w:pPr>
       <w:r>
         <w:object w:dxaOrig="5698" w:dyaOrig="6058">
-          <v:shape id="_x0000_i1025" type="#_x0000_t75" style="width:342pt;height:273pt" o:ole="">
+          <v:shape id="_x0000_i1026" type="#_x0000_t75" style="width:342pt;height:273pt" o:ole="">
             <v:imagedata r:id="rId30" o:title=""/>
           </v:shape>
-          <o:OLEObject Type="Embed" ProgID="Visio.Drawing.11" ShapeID="_x0000_i1025" DrawAspect="Content" ObjectID="_1302317810" r:id="rId31"/>
+          <o:OLEObject Type="Embed" ProgID="Visio.Drawing.11" ShapeID="_x0000_i1026" DrawAspect="Content" ObjectID="_1302321131" r:id="rId31"/>
         </w:object>
       </w:r>
     </w:p>
@@ -7135,6 +7135,126 @@
           <w:szCs w:val="24"/>
         </w:rPr>
         <w:t>s is yet another example how simple we made modeling with MUSE.</w:t>
+      </w:r>
+      <w:r>
+        <w:rPr>
+          <w:rFonts w:ascii="Times New Roman" w:hAnsi="Times New Roman"/>
+          <w:sz w:val="24"/>
+          <w:szCs w:val="24"/>
+        </w:rPr>
+        <w:t xml:space="preserve"> To run the final simulation, we </w:t>
+      </w:r>
+      <w:r>
+        <w:rPr>
+          <w:rFonts w:ascii="Times New Roman" w:hAnsi="Times New Roman"/>
+          <w:sz w:val="24"/>
+          <w:szCs w:val="24"/>
+        </w:rPr>
+        <w:lastRenderedPageBreak/>
+        <w:t>recreate the makefile, compile with the make command, and run the main execution file like we did earlier and the following figure is what you should expect to see.</w:t>
+      </w:r>
+    </w:p>
+    <w:p>
+      <w:pPr>
+        <w:pStyle w:val="NoSpacing"/>
+        <w:spacing w:line="360" w:lineRule="auto"/>
+        <w:jc w:val="both"/>
+        <w:rPr>
+          <w:rFonts w:ascii="Times New Roman" w:hAnsi="Times New Roman"/>
+          <w:sz w:val="24"/>
+          <w:szCs w:val="24"/>
+        </w:rPr>
+      </w:pPr>
+      <w:r>
+        <w:rPr>
+          <w:rFonts w:ascii="Times New Roman" w:hAnsi="Times New Roman"/>
+          <w:noProof/>
+          <w:sz w:val="24"/>
+          <w:szCs w:val="24"/>
+          <w:lang w:bidi="ar-SA"/>
+        </w:rPr>
+        <w:drawing>
+          <wp:inline distT="0" distB="0" distL="0" distR="0">
+            <wp:extent cx="5934075" cy="1066800"/>
+            <wp:effectExtent l="19050" t="0" r="9525" b="0"/>
+            <wp:docPr id="2" name="Picture 3"/>
+            <wp:cNvGraphicFramePr>
+              <a:graphicFrameLocks xmlns:a="http://schemas.openxmlformats.org/drawingml/2006/main" noChangeAspect="1"/>
+            </wp:cNvGraphicFramePr>
+            <a:graphic xmlns:a="http://schemas.openxmlformats.org/drawingml/2006/main">
+              <a:graphicData uri="http://schemas.openxmlformats.org/drawingml/2006/picture">
+                <pic:pic xmlns:pic="http://schemas.openxmlformats.org/drawingml/2006/picture">
+                  <pic:nvPicPr>
+                    <pic:cNvPr id="0" name="Picture 3"/>
+                    <pic:cNvPicPr>
+                      <a:picLocks noChangeAspect="1" noChangeArrowheads="1"/>
+                    </pic:cNvPicPr>
+                  </pic:nvPicPr>
+                  <pic:blipFill>
+                    <a:blip r:embed="rId33"/>
+                    <a:srcRect/>
+                    <a:stretch>
+                      <a:fillRect/>
+                    </a:stretch>
+                  </pic:blipFill>
+                  <pic:spPr bwMode="auto">
+                    <a:xfrm>
+                      <a:off x="0" y="0"/>
+                      <a:ext cx="5934075" cy="1066800"/>
+                    </a:xfrm>
+                    <a:prstGeom prst="rect">
+                      <a:avLst/>
+                    </a:prstGeom>
+                    <a:noFill/>
+                    <a:ln w="9525">
+                      <a:noFill/>
+                      <a:miter lim="800000"/>
+                      <a:headEnd/>
+                      <a:tailEnd/>
+                    </a:ln>
+                  </pic:spPr>
+                </pic:pic>
+              </a:graphicData>
+            </a:graphic>
+          </wp:inline>
+        </w:drawing>
+      </w:r>
+    </w:p>
+    <w:p>
+      <w:pPr>
+        <w:pStyle w:val="NoSpacing"/>
+        <w:spacing w:line="360" w:lineRule="auto"/>
+        <w:jc w:val="both"/>
+        <w:rPr>
+          <w:rFonts w:ascii="Times New Roman" w:hAnsi="Times New Roman"/>
+          <w:sz w:val="24"/>
+          <w:szCs w:val="24"/>
+        </w:rPr>
+      </w:pPr>
+      <w:r>
+        <w:rPr>
+          <w:rFonts w:ascii="Times New Roman" w:hAnsi="Times New Roman"/>
+          <w:sz w:val="24"/>
+          <w:szCs w:val="24"/>
+        </w:rPr>
+        <w:t xml:space="preserve">Since we left the default stop time for the simulation we ran the simulation for 100 time steps. From the simulation we can see that each player hit the ball 50 times each. MUSE also prints out some statistics about each </w:t>
+      </w:r>
+      <w:r>
+        <w:rPr>
+          <w:rFonts w:ascii="Times New Roman" w:hAnsi="Times New Roman"/>
+          <w:i/>
+          <w:sz w:val="24"/>
+          <w:szCs w:val="24"/>
+        </w:rPr>
+        <w:t>Agent</w:t>
+      </w:r>
+      <w:r>
+        <w:rPr>
+          <w:rFonts w:ascii="Times New Roman" w:hAnsi="Times New Roman"/>
+          <w:sz w:val="24"/>
+          <w:szCs w:val="24"/>
+        </w:rPr>
+        <w:t xml:space="preserve"> class. For each agent, we know that there were a total of 50 events scheduled and 50 events were committed. There were no rollbacks, which makes sense and the total number of MPI messages used is 50. This is because the agents resided on two different nodes.</w:t>
       </w:r>
     </w:p>
     <w:sectPr>

</xml_diff>